<commit_message>
Word document to explain how to add changes into git repository was added
</commit_message>
<xml_diff>
--- a/Module2_JavaScript/To upload changes in Git.docx
+++ b/Module2_JavaScript/To upload changes in Git.docx
@@ -4,7 +4,15 @@
   <w:body>
     <w:p>
       <w:r>
-        <w:t>Once you are inside the repository:</w:t>
+        <w:t xml:space="preserve">To upload changes into the remote repository in </w:t>
+      </w:r>
+      <w:proofErr w:type="spellStart"/>
+      <w:r>
+        <w:t>github</w:t>
+      </w:r>
+      <w:proofErr w:type="spellEnd"/>
+      <w:r>
+        <w:t>:</w:t>
       </w:r>
     </w:p>
     <w:p>
@@ -16,14 +24,7 @@
         </w:numPr>
       </w:pPr>
       <w:r>
-        <w:t xml:space="preserve">git add *    </w:t>
-      </w:r>
-      <w:r>
-        <w:tab/>
-      </w:r>
-      <w:r>
-        <w:tab/>
-        <w:t>To add all files</w:t>
+        <w:t>Go to the directory where the repository is located</w:t>
       </w:r>
     </w:p>
     <w:p>
@@ -34,8 +35,155 @@
           <w:numId w:val="1"/>
         </w:numPr>
       </w:pPr>
+      <w:r>
+        <w:t>Go inside the repository</w:t>
+      </w:r>
       <w:bookmarkStart w:id="0" w:name="_GoBack"/>
       <w:bookmarkEnd w:id="0"/>
+    </w:p>
+    <w:p>
+      <w:pPr>
+        <w:pStyle w:val="Prrafodelista"/>
+        <w:numPr>
+          <w:ilvl w:val="0"/>
+          <w:numId w:val="1"/>
+        </w:numPr>
+      </w:pPr>
+      <w:r>
+        <w:t xml:space="preserve">git add *    </w:t>
+      </w:r>
+      <w:r>
+        <w:tab/>
+      </w:r>
+      <w:r>
+        <w:tab/>
+      </w:r>
+      <w:r>
+        <w:tab/>
+      </w:r>
+      <w:r>
+        <w:tab/>
+      </w:r>
+      <w:r>
+        <w:tab/>
+      </w:r>
+      <w:r>
+        <w:tab/>
+      </w:r>
+      <w:r>
+        <w:t>To add all files</w:t>
+      </w:r>
+    </w:p>
+    <w:p>
+      <w:pPr>
+        <w:pStyle w:val="Prrafodelista"/>
+        <w:numPr>
+          <w:ilvl w:val="0"/>
+          <w:numId w:val="1"/>
+        </w:numPr>
+      </w:pPr>
+      <w:r>
+        <w:t xml:space="preserve">git status </w:t>
+      </w:r>
+      <w:r>
+        <w:tab/>
+      </w:r>
+      <w:r>
+        <w:tab/>
+      </w:r>
+      <w:r>
+        <w:tab/>
+      </w:r>
+      <w:r>
+        <w:tab/>
+      </w:r>
+      <w:r>
+        <w:tab/>
+      </w:r>
+      <w:r>
+        <w:tab/>
+      </w:r>
+      <w:proofErr w:type="gramStart"/>
+      <w:r>
+        <w:t>To</w:t>
+      </w:r>
+      <w:proofErr w:type="gramEnd"/>
+      <w:r>
+        <w:t xml:space="preserve"> check the status</w:t>
+      </w:r>
+    </w:p>
+    <w:p>
+      <w:pPr>
+        <w:pStyle w:val="Prrafodelista"/>
+        <w:numPr>
+          <w:ilvl w:val="0"/>
+          <w:numId w:val="1"/>
+        </w:numPr>
+      </w:pPr>
+      <w:r>
+        <w:t>git commit -m "</w:t>
+      </w:r>
+      <w:proofErr w:type="spellStart"/>
+      <w:r>
+        <w:t>CaesarCipher</w:t>
+      </w:r>
+      <w:proofErr w:type="spellEnd"/>
+      <w:r>
+        <w:t xml:space="preserve"> was added"</w:t>
+      </w:r>
+      <w:r>
+        <w:tab/>
+      </w:r>
+      <w:r>
+        <w:tab/>
+        <w:t>To commit</w:t>
+      </w:r>
+    </w:p>
+    <w:p>
+      <w:pPr>
+        <w:pStyle w:val="Prrafodelista"/>
+        <w:numPr>
+          <w:ilvl w:val="0"/>
+          <w:numId w:val="1"/>
+        </w:numPr>
+      </w:pPr>
+      <w:r>
+        <w:t>git pus -u origin master</w:t>
+      </w:r>
+      <w:r>
+        <w:tab/>
+      </w:r>
+      <w:r>
+        <w:tab/>
+      </w:r>
+      <w:r>
+        <w:tab/>
+      </w:r>
+      <w:r>
+        <w:tab/>
+      </w:r>
+      <w:r>
+        <w:tab/>
+      </w:r>
+      <w:proofErr w:type="gramStart"/>
+      <w:r>
+        <w:t>To</w:t>
+      </w:r>
+      <w:proofErr w:type="gramEnd"/>
+      <w:r>
+        <w:t xml:space="preserve"> push into remote repository</w:t>
+      </w:r>
+      <w:r>
+        <w:tab/>
+      </w:r>
+      <w:r>
+        <w:rPr>
+          <w:rFonts w:ascii="Lucida Console" w:hAnsi="Lucida Console" w:cs="Lucida Console"/>
+          <w:sz w:val="18"/>
+          <w:szCs w:val="18"/>
+        </w:rPr>
+        <w:tab/>
+      </w:r>
     </w:p>
     <w:sectPr>
       <w:pgSz w:w="12240" w:h="15840"/>

</xml_diff>